<commit_message>
Added project implementation plan
</commit_message>
<xml_diff>
--- a/lab11/Report/Лабораторна робота 11.docx
+++ b/lab11/Report/Лабораторна робота 11.docx
@@ -1479,26 +1479,685 @@
           <w:sz w:val="28"/>
           <w:szCs w:val="28"/>
         </w:rPr>
-        <w:t xml:space="preserve"> впорядкування та доступн</w:t>
+        <w:t xml:space="preserve"> впорядкування та доступної інформації</w:t>
+      </w:r>
+      <w:r>
+        <w:rPr>
+          <w:rFonts w:ascii="Times New Roman" w:hAnsi="Times New Roman"/>
+          <w:sz w:val="28"/>
+          <w:szCs w:val="28"/>
+        </w:rPr>
+        <w:t>.</w:t>
+      </w:r>
+    </w:p>
+    <w:p>
+      <w:pPr>
+        <w:pStyle w:val="a9"/>
+        <w:spacing w:after="0" w:line="360" w:lineRule="auto"/>
+        <w:ind w:left="709"/>
+        <w:jc w:val="both"/>
+        <w:rPr>
+          <w:rFonts w:ascii="Times New Roman" w:hAnsi="Times New Roman"/>
+          <w:sz w:val="28"/>
+          <w:szCs w:val="28"/>
+        </w:rPr>
+      </w:pPr>
+    </w:p>
+    <w:p>
+      <w:pPr>
+        <w:spacing w:line="360" w:lineRule="auto"/>
+        <w:ind w:firstLine="709"/>
+        <w:jc w:val="both"/>
+        <w:rPr>
+          <w:b/>
+          <w:bCs/>
+          <w:sz w:val="28"/>
+          <w:szCs w:val="28"/>
+        </w:rPr>
+      </w:pPr>
+      <w:r>
+        <w:rPr>
+          <w:b/>
+          <w:bCs/>
+          <w:sz w:val="28"/>
+          <w:szCs w:val="28"/>
+        </w:rPr>
+        <w:t>Розподіл підзадач</w:t>
+      </w:r>
+    </w:p>
+    <w:p>
+      <w:pPr>
+        <w:spacing w:line="360" w:lineRule="auto"/>
+        <w:ind w:firstLine="709"/>
+        <w:jc w:val="both"/>
+        <w:rPr>
+          <w:b/>
+          <w:bCs/>
+          <w:sz w:val="28"/>
+          <w:szCs w:val="28"/>
+        </w:rPr>
+      </w:pPr>
+      <w:r>
+        <w:rPr>
+          <w:b/>
+          <w:bCs/>
+          <w:sz w:val="28"/>
+          <w:szCs w:val="28"/>
+        </w:rPr>
+        <w:t>Дмитренко Ярослава</w:t>
+      </w:r>
+    </w:p>
+    <w:p>
+      <w:pPr>
+        <w:pStyle w:val="a9"/>
+        <w:numPr>
+          <w:ilvl w:val="0"/>
+          <w:numId w:val="38"/>
+        </w:numPr>
+        <w:tabs>
+          <w:tab w:val="left" w:pos="1134"/>
+        </w:tabs>
+        <w:spacing w:after="0" w:line="360" w:lineRule="auto"/>
+        <w:ind w:left="0" w:firstLine="709"/>
+        <w:jc w:val="both"/>
+        <w:rPr>
+          <w:rFonts w:ascii="Times New Roman" w:hAnsi="Times New Roman"/>
+          <w:sz w:val="28"/>
+          <w:szCs w:val="28"/>
+        </w:rPr>
+      </w:pPr>
+      <w:r>
+        <w:rPr>
+          <w:rFonts w:ascii="Times New Roman" w:hAnsi="Times New Roman"/>
+          <w:sz w:val="28"/>
+          <w:szCs w:val="28"/>
+        </w:rPr>
+        <w:t>В</w:t>
+      </w:r>
+      <w:r>
+        <w:rPr>
+          <w:rFonts w:ascii="Times New Roman" w:hAnsi="Times New Roman"/>
+          <w:sz w:val="28"/>
+          <w:szCs w:val="28"/>
+        </w:rPr>
+        <w:t>и</w:t>
+      </w:r>
+      <w:r>
+        <w:rPr>
+          <w:rFonts w:ascii="Times New Roman" w:hAnsi="Times New Roman"/>
+          <w:sz w:val="28"/>
+          <w:szCs w:val="28"/>
+        </w:rPr>
+        <w:t>ведення</w:t>
+      </w:r>
+      <w:r>
+        <w:rPr>
+          <w:rFonts w:ascii="Times New Roman" w:hAnsi="Times New Roman"/>
+          <w:sz w:val="28"/>
+          <w:szCs w:val="28"/>
+        </w:rPr>
+        <w:t xml:space="preserve"> всього реєстру на екран.</w:t>
+      </w:r>
+    </w:p>
+    <w:p>
+      <w:pPr>
+        <w:pStyle w:val="a9"/>
+        <w:numPr>
+          <w:ilvl w:val="0"/>
+          <w:numId w:val="38"/>
+        </w:numPr>
+        <w:tabs>
+          <w:tab w:val="left" w:pos="1134"/>
+        </w:tabs>
+        <w:spacing w:after="0" w:line="360" w:lineRule="auto"/>
+        <w:ind w:left="0" w:firstLine="709"/>
+        <w:jc w:val="both"/>
+        <w:rPr>
+          <w:rFonts w:ascii="Times New Roman" w:hAnsi="Times New Roman"/>
+          <w:sz w:val="28"/>
+          <w:szCs w:val="28"/>
+        </w:rPr>
+      </w:pPr>
+      <w:r>
+        <w:rPr>
+          <w:rFonts w:ascii="Times New Roman" w:hAnsi="Times New Roman"/>
+          <w:sz w:val="28"/>
+          <w:szCs w:val="28"/>
+        </w:rPr>
+        <w:t>В</w:t>
+      </w:r>
+      <w:r>
+        <w:rPr>
+          <w:rFonts w:ascii="Times New Roman" w:hAnsi="Times New Roman"/>
+          <w:sz w:val="28"/>
+          <w:szCs w:val="28"/>
+        </w:rPr>
+        <w:t>и</w:t>
+      </w:r>
+      <w:r>
+        <w:rPr>
+          <w:rFonts w:ascii="Times New Roman" w:hAnsi="Times New Roman"/>
+          <w:sz w:val="28"/>
+          <w:szCs w:val="28"/>
+        </w:rPr>
+        <w:t>ведення</w:t>
+      </w:r>
+      <w:r>
+        <w:rPr>
+          <w:rFonts w:ascii="Times New Roman" w:hAnsi="Times New Roman"/>
+          <w:sz w:val="28"/>
+          <w:szCs w:val="28"/>
+        </w:rPr>
+        <w:t xml:space="preserve"> всього реєстру в заданий текстовий файл.</w:t>
+      </w:r>
+    </w:p>
+    <w:p>
+      <w:pPr>
+        <w:pStyle w:val="a9"/>
+        <w:numPr>
+          <w:ilvl w:val="0"/>
+          <w:numId w:val="38"/>
+        </w:numPr>
+        <w:tabs>
+          <w:tab w:val="left" w:pos="1134"/>
+        </w:tabs>
+        <w:spacing w:after="0" w:line="360" w:lineRule="auto"/>
+        <w:ind w:left="0" w:firstLine="709"/>
+        <w:jc w:val="both"/>
+        <w:rPr>
+          <w:rFonts w:ascii="Times New Roman" w:hAnsi="Times New Roman"/>
+          <w:sz w:val="28"/>
+          <w:szCs w:val="28"/>
+        </w:rPr>
+      </w:pPr>
+      <w:r>
+        <w:rPr>
+          <w:rFonts w:ascii="Times New Roman" w:hAnsi="Times New Roman"/>
+          <w:sz w:val="28"/>
+          <w:szCs w:val="28"/>
+        </w:rPr>
+        <w:t>Додавання нового запису до реєстру.</w:t>
+      </w:r>
+    </w:p>
+    <w:p>
+      <w:pPr>
+        <w:spacing w:line="360" w:lineRule="auto"/>
+        <w:ind w:firstLine="709"/>
+        <w:jc w:val="both"/>
+        <w:rPr>
+          <w:b/>
+          <w:bCs/>
+          <w:sz w:val="28"/>
+          <w:szCs w:val="28"/>
+        </w:rPr>
+      </w:pPr>
+      <w:r>
+        <w:rPr>
+          <w:b/>
+          <w:bCs/>
+          <w:sz w:val="28"/>
+          <w:szCs w:val="28"/>
+        </w:rPr>
+        <w:t>Середа Марина</w:t>
+      </w:r>
+    </w:p>
+    <w:p>
+      <w:pPr>
+        <w:pStyle w:val="a9"/>
+        <w:numPr>
+          <w:ilvl w:val="0"/>
+          <w:numId w:val="39"/>
+        </w:numPr>
+        <w:tabs>
+          <w:tab w:val="left" w:pos="1134"/>
+        </w:tabs>
+        <w:spacing w:after="0" w:line="360" w:lineRule="auto"/>
+        <w:ind w:left="0" w:firstLine="709"/>
+        <w:jc w:val="both"/>
+        <w:rPr>
+          <w:rFonts w:ascii="Times New Roman" w:hAnsi="Times New Roman"/>
+          <w:b/>
+          <w:bCs/>
+          <w:sz w:val="28"/>
+          <w:szCs w:val="28"/>
+        </w:rPr>
+      </w:pPr>
+      <w:r>
+        <w:rPr>
+          <w:rFonts w:ascii="Times New Roman" w:hAnsi="Times New Roman"/>
+          <w:sz w:val="28"/>
+          <w:szCs w:val="28"/>
+        </w:rPr>
+        <w:t>П</w:t>
+      </w:r>
+      <w:r>
+        <w:rPr>
+          <w:rFonts w:ascii="Times New Roman" w:hAnsi="Times New Roman"/>
+          <w:sz w:val="28"/>
+          <w:szCs w:val="28"/>
+        </w:rPr>
+        <w:t>ошук запису в реєстрі за заданим державним номером (якщо запис відсутній, виводиться відповідне повідомлення)</w:t>
+      </w:r>
+      <w:r>
+        <w:rPr>
+          <w:rFonts w:ascii="Times New Roman" w:hAnsi="Times New Roman"/>
+          <w:sz w:val="28"/>
+          <w:szCs w:val="28"/>
+        </w:rPr>
+        <w:t>.</w:t>
+      </w:r>
+    </w:p>
+    <w:p>
+      <w:pPr>
+        <w:pStyle w:val="a9"/>
+        <w:numPr>
+          <w:ilvl w:val="0"/>
+          <w:numId w:val="39"/>
+        </w:numPr>
+        <w:tabs>
+          <w:tab w:val="left" w:pos="1134"/>
+        </w:tabs>
+        <w:spacing w:after="0" w:line="360" w:lineRule="auto"/>
+        <w:ind w:left="0" w:firstLine="709"/>
+        <w:jc w:val="both"/>
+        <w:rPr>
+          <w:rFonts w:ascii="Times New Roman" w:hAnsi="Times New Roman"/>
+          <w:b/>
+          <w:bCs/>
+          <w:sz w:val="28"/>
+          <w:szCs w:val="28"/>
+        </w:rPr>
+      </w:pPr>
+      <w:r>
+        <w:rPr>
+          <w:rFonts w:ascii="Times New Roman" w:hAnsi="Times New Roman"/>
+          <w:sz w:val="28"/>
+          <w:szCs w:val="28"/>
+        </w:rPr>
+        <w:t>В</w:t>
+      </w:r>
+      <w:r>
+        <w:rPr>
+          <w:rFonts w:ascii="Times New Roman" w:hAnsi="Times New Roman"/>
+          <w:sz w:val="28"/>
+          <w:szCs w:val="28"/>
+        </w:rPr>
+        <w:t>илучення заданого запису з реєстру</w:t>
+      </w:r>
+      <w:r>
+        <w:rPr>
+          <w:rFonts w:ascii="Times New Roman" w:hAnsi="Times New Roman"/>
+          <w:sz w:val="28"/>
+          <w:szCs w:val="28"/>
+        </w:rPr>
+        <w:t>.</w:t>
+      </w:r>
+    </w:p>
+    <w:p>
+      <w:pPr>
+        <w:pStyle w:val="a9"/>
+        <w:tabs>
+          <w:tab w:val="left" w:pos="1134"/>
+        </w:tabs>
+        <w:spacing w:after="0" w:line="360" w:lineRule="auto"/>
+        <w:ind w:left="0" w:firstLine="709"/>
+        <w:jc w:val="both"/>
+        <w:rPr>
+          <w:rFonts w:ascii="Times New Roman" w:hAnsi="Times New Roman"/>
+          <w:b/>
+          <w:bCs/>
+          <w:sz w:val="28"/>
+          <w:szCs w:val="28"/>
+        </w:rPr>
+      </w:pPr>
+      <w:r>
+        <w:rPr>
+          <w:rFonts w:ascii="Times New Roman" w:hAnsi="Times New Roman"/>
+          <w:b/>
+          <w:bCs/>
+          <w:sz w:val="28"/>
+          <w:szCs w:val="28"/>
+        </w:rPr>
+        <w:t>Безкровна Вероніка</w:t>
+      </w:r>
+    </w:p>
+    <w:p>
+      <w:pPr>
+        <w:pStyle w:val="a9"/>
+        <w:numPr>
+          <w:ilvl w:val="0"/>
+          <w:numId w:val="40"/>
+        </w:numPr>
+        <w:tabs>
+          <w:tab w:val="left" w:pos="1134"/>
+        </w:tabs>
+        <w:spacing w:after="0" w:line="360" w:lineRule="auto"/>
+        <w:ind w:left="0" w:firstLine="709"/>
+        <w:jc w:val="both"/>
+        <w:rPr>
+          <w:rFonts w:ascii="Times New Roman" w:hAnsi="Times New Roman"/>
+          <w:sz w:val="28"/>
+          <w:szCs w:val="28"/>
+        </w:rPr>
+      </w:pPr>
+      <w:r>
+        <w:rPr>
+          <w:rFonts w:ascii="Times New Roman" w:hAnsi="Times New Roman"/>
+          <w:sz w:val="28"/>
+          <w:szCs w:val="28"/>
+        </w:rPr>
+        <w:t>З</w:t>
+      </w:r>
+      <w:r>
+        <w:rPr>
+          <w:rFonts w:ascii="Times New Roman" w:hAnsi="Times New Roman"/>
+          <w:sz w:val="28"/>
+          <w:szCs w:val="28"/>
+        </w:rPr>
+        <w:t>авершення роботи програми з автоматичним записом реєстру у файл.</w:t>
+      </w:r>
+    </w:p>
+    <w:p>
+      <w:pPr>
+        <w:pStyle w:val="a9"/>
+        <w:numPr>
+          <w:ilvl w:val="0"/>
+          <w:numId w:val="40"/>
+        </w:numPr>
+        <w:tabs>
+          <w:tab w:val="left" w:pos="1134"/>
+        </w:tabs>
+        <w:spacing w:after="0" w:line="360" w:lineRule="auto"/>
+        <w:ind w:left="0" w:firstLine="709"/>
+        <w:jc w:val="both"/>
+        <w:rPr>
+          <w:rFonts w:ascii="Times New Roman" w:hAnsi="Times New Roman"/>
+          <w:sz w:val="28"/>
+          <w:szCs w:val="28"/>
+        </w:rPr>
+      </w:pPr>
+      <w:r>
+        <w:rPr>
+          <w:rFonts w:ascii="Times New Roman" w:hAnsi="Times New Roman"/>
+          <w:sz w:val="28"/>
+          <w:szCs w:val="28"/>
+        </w:rPr>
+        <w:t>Автоматичне завантаження реєстру з файлу під час запуску програми.</w:t>
+      </w:r>
+    </w:p>
+    <w:p>
+      <w:pPr>
+        <w:tabs>
+          <w:tab w:val="left" w:pos="1134"/>
+        </w:tabs>
+        <w:spacing w:line="360" w:lineRule="auto"/>
+        <w:jc w:val="both"/>
+        <w:rPr>
+          <w:sz w:val="28"/>
+          <w:szCs w:val="28"/>
+        </w:rPr>
+      </w:pPr>
+    </w:p>
+    <w:p>
+      <w:pPr>
+        <w:spacing w:line="360" w:lineRule="auto"/>
+        <w:ind w:firstLine="709"/>
+        <w:jc w:val="both"/>
+        <w:rPr>
+          <w:b/>
+          <w:bCs/>
+          <w:sz w:val="28"/>
+          <w:szCs w:val="28"/>
+          <w:lang w:val="ru-RU"/>
+        </w:rPr>
+      </w:pPr>
+      <w:r>
+        <w:rPr>
+          <w:b/>
+          <w:bCs/>
+          <w:sz w:val="28"/>
+          <w:szCs w:val="28"/>
+        </w:rPr>
+        <w:t xml:space="preserve">План роботи </w:t>
+      </w:r>
+      <w:r>
+        <w:rPr>
+          <w:b/>
+          <w:bCs/>
+          <w:sz w:val="28"/>
+          <w:szCs w:val="28"/>
+          <w:lang w:val="ru-RU"/>
+        </w:rPr>
+        <w:t>за стандартом ISO/IEC 12207</w:t>
+      </w:r>
+    </w:p>
+    <w:p>
+      <w:pPr>
+        <w:pStyle w:val="a9"/>
+        <w:numPr>
+          <w:ilvl w:val="0"/>
+          <w:numId w:val="41"/>
+        </w:numPr>
+        <w:tabs>
+          <w:tab w:val="left" w:pos="1134"/>
+          <w:tab w:val="left" w:pos="1276"/>
+        </w:tabs>
+        <w:spacing w:after="0" w:line="360" w:lineRule="auto"/>
+        <w:ind w:left="0" w:firstLine="709"/>
+        <w:jc w:val="both"/>
+        <w:rPr>
+          <w:rFonts w:ascii="Times New Roman" w:hAnsi="Times New Roman"/>
+          <w:b/>
+          <w:bCs/>
+          <w:sz w:val="28"/>
+          <w:szCs w:val="28"/>
+        </w:rPr>
+      </w:pPr>
+      <w:r>
+        <w:rPr>
+          <w:rFonts w:ascii="Times New Roman" w:hAnsi="Times New Roman"/>
+          <w:sz w:val="28"/>
+          <w:szCs w:val="28"/>
+        </w:rPr>
+        <w:t>Аналіз задач.</w:t>
+      </w:r>
+    </w:p>
+    <w:p>
+      <w:pPr>
+        <w:pStyle w:val="a9"/>
+        <w:numPr>
+          <w:ilvl w:val="0"/>
+          <w:numId w:val="41"/>
+        </w:numPr>
+        <w:tabs>
+          <w:tab w:val="left" w:pos="1134"/>
+          <w:tab w:val="left" w:pos="1276"/>
+        </w:tabs>
+        <w:spacing w:after="0" w:line="360" w:lineRule="auto"/>
+        <w:ind w:left="0" w:firstLine="709"/>
+        <w:jc w:val="both"/>
+        <w:rPr>
+          <w:rFonts w:ascii="Times New Roman" w:hAnsi="Times New Roman"/>
+          <w:b/>
+          <w:bCs/>
+          <w:sz w:val="28"/>
+          <w:szCs w:val="28"/>
+        </w:rPr>
+      </w:pPr>
+      <w:r>
+        <w:rPr>
+          <w:rFonts w:ascii="Times New Roman" w:hAnsi="Times New Roman"/>
+          <w:sz w:val="28"/>
+          <w:szCs w:val="28"/>
+        </w:rPr>
+        <w:t>Розподіл функцій.</w:t>
+      </w:r>
+    </w:p>
+    <w:p>
+      <w:pPr>
+        <w:pStyle w:val="a9"/>
+        <w:numPr>
+          <w:ilvl w:val="0"/>
+          <w:numId w:val="41"/>
+        </w:numPr>
+        <w:tabs>
+          <w:tab w:val="left" w:pos="1134"/>
+          <w:tab w:val="left" w:pos="1276"/>
+        </w:tabs>
+        <w:spacing w:after="0" w:line="360" w:lineRule="auto"/>
+        <w:ind w:left="0" w:firstLine="709"/>
+        <w:jc w:val="both"/>
+        <w:rPr>
+          <w:rFonts w:ascii="Times New Roman" w:hAnsi="Times New Roman"/>
+          <w:b/>
+          <w:bCs/>
+          <w:sz w:val="28"/>
+          <w:szCs w:val="28"/>
+        </w:rPr>
+      </w:pPr>
+      <w:r>
+        <w:rPr>
+          <w:rFonts w:ascii="Times New Roman" w:hAnsi="Times New Roman"/>
+          <w:bCs/>
+          <w:sz w:val="28"/>
+          <w:szCs w:val="28"/>
+        </w:rPr>
+        <w:t>Планування</w:t>
+      </w:r>
+      <w:r>
+        <w:rPr>
+          <w:rFonts w:ascii="Times New Roman" w:hAnsi="Times New Roman"/>
+          <w:bCs/>
+          <w:sz w:val="28"/>
+          <w:szCs w:val="28"/>
+        </w:rPr>
+        <w:t xml:space="preserve"> роботи.</w:t>
+      </w:r>
+    </w:p>
+    <w:p>
+      <w:pPr>
+        <w:pStyle w:val="a9"/>
+        <w:numPr>
+          <w:ilvl w:val="0"/>
+          <w:numId w:val="41"/>
+        </w:numPr>
+        <w:tabs>
+          <w:tab w:val="left" w:pos="1134"/>
+          <w:tab w:val="left" w:pos="1276"/>
+        </w:tabs>
+        <w:spacing w:after="0" w:line="360" w:lineRule="auto"/>
+        <w:ind w:left="0" w:firstLine="709"/>
+        <w:jc w:val="both"/>
+        <w:rPr>
+          <w:rFonts w:ascii="Times New Roman" w:hAnsi="Times New Roman"/>
+          <w:b/>
+          <w:bCs/>
+          <w:sz w:val="28"/>
+          <w:szCs w:val="28"/>
+        </w:rPr>
+      </w:pPr>
+      <w:r>
+        <w:rPr>
+          <w:rFonts w:ascii="Times New Roman" w:hAnsi="Times New Roman"/>
+          <w:bCs/>
+          <w:sz w:val="28"/>
+          <w:szCs w:val="28"/>
+        </w:rPr>
+        <w:t>Реалізація модулів</w:t>
+      </w:r>
+      <w:r>
+        <w:rPr>
+          <w:rFonts w:ascii="Times New Roman" w:hAnsi="Times New Roman"/>
+          <w:bCs/>
+          <w:sz w:val="28"/>
+          <w:szCs w:val="28"/>
+        </w:rPr>
+        <w:t>.</w:t>
+      </w:r>
+    </w:p>
+    <w:p>
+      <w:pPr>
+        <w:pStyle w:val="a9"/>
+        <w:numPr>
+          <w:ilvl w:val="0"/>
+          <w:numId w:val="41"/>
+        </w:numPr>
+        <w:tabs>
+          <w:tab w:val="left" w:pos="1134"/>
+          <w:tab w:val="left" w:pos="1276"/>
+        </w:tabs>
+        <w:spacing w:after="0" w:line="360" w:lineRule="auto"/>
+        <w:ind w:left="0" w:firstLine="709"/>
+        <w:jc w:val="both"/>
+        <w:rPr>
+          <w:rFonts w:ascii="Times New Roman" w:hAnsi="Times New Roman"/>
+          <w:b/>
+          <w:bCs/>
+          <w:sz w:val="28"/>
+          <w:szCs w:val="28"/>
+        </w:rPr>
+      </w:pPr>
+      <w:r>
+        <w:rPr>
+          <w:rFonts w:ascii="Times New Roman" w:hAnsi="Times New Roman"/>
+          <w:bCs/>
+          <w:sz w:val="28"/>
+          <w:szCs w:val="28"/>
+        </w:rPr>
+        <w:t>Інтеграці</w:t>
+      </w:r>
+      <w:r>
+        <w:rPr>
+          <w:rFonts w:ascii="Times New Roman" w:hAnsi="Times New Roman"/>
+          <w:bCs/>
+          <w:sz w:val="28"/>
+          <w:szCs w:val="28"/>
+        </w:rPr>
+        <w:t>я модулів.</w:t>
+      </w:r>
+    </w:p>
+    <w:p>
+      <w:pPr>
+        <w:pStyle w:val="a9"/>
+        <w:numPr>
+          <w:ilvl w:val="0"/>
+          <w:numId w:val="41"/>
+        </w:numPr>
+        <w:tabs>
+          <w:tab w:val="left" w:pos="1134"/>
+          <w:tab w:val="left" w:pos="1276"/>
+        </w:tabs>
+        <w:spacing w:after="0" w:line="360" w:lineRule="auto"/>
+        <w:ind w:left="0" w:firstLine="709"/>
+        <w:jc w:val="both"/>
+        <w:rPr>
+          <w:rFonts w:ascii="Times New Roman" w:hAnsi="Times New Roman"/>
+          <w:b/>
+          <w:bCs/>
+          <w:sz w:val="28"/>
+          <w:szCs w:val="28"/>
+        </w:rPr>
+      </w:pPr>
+      <w:r>
+        <w:rPr>
+          <w:rFonts w:ascii="Times New Roman" w:hAnsi="Times New Roman"/>
+          <w:bCs/>
+          <w:sz w:val="28"/>
+          <w:szCs w:val="28"/>
+        </w:rPr>
+        <w:t>Верифікація відповідності вимогам</w:t>
+      </w:r>
+      <w:r>
+        <w:rPr>
+          <w:rFonts w:ascii="Times New Roman" w:hAnsi="Times New Roman"/>
+          <w:bCs/>
+          <w:sz w:val="28"/>
+          <w:szCs w:val="28"/>
+        </w:rPr>
+        <w:t>.</w:t>
       </w:r>
       <w:bookmarkStart w:id="0" w:name="_GoBack"/>
       <w:bookmarkEnd w:id="0"/>
-      <w:r>
-        <w:rPr>
-          <w:rFonts w:ascii="Times New Roman" w:hAnsi="Times New Roman"/>
-          <w:sz w:val="28"/>
-          <w:szCs w:val="28"/>
-        </w:rPr>
-        <w:t>ої інформації</w:t>
-      </w:r>
-      <w:r>
-        <w:rPr>
-          <w:rFonts w:ascii="Times New Roman" w:hAnsi="Times New Roman"/>
-          <w:sz w:val="28"/>
-          <w:szCs w:val="28"/>
-        </w:rPr>
-        <w:t>.</w:t>
-      </w:r>
     </w:p>
     <w:sectPr>
       <w:pgSz w:w="11906" w:h="16838" w:code="9"/>
@@ -6637,7 +7296,7 @@
 </file>
 
 <file path=customXml/itemProps1.xml><?xml version="1.0" encoding="utf-8"?>
-<ds:datastoreItem xmlns:ds="http://schemas.openxmlformats.org/officeDocument/2006/customXml" ds:itemID="{0929FDE7-1903-4513-B055-2771EECEFE86}">
+<ds:datastoreItem xmlns:ds="http://schemas.openxmlformats.org/officeDocument/2006/customXml" ds:itemID="{21B8AA53-021A-45C4-82A7-FBD067DBA7AF}">
   <ds:schemaRefs>
     <ds:schemaRef ds:uri="http://schemas.openxmlformats.org/officeDocument/2006/bibliography"/>
   </ds:schemaRefs>

</xml_diff>